<commit_message>
removing extra files and lines from mapping tool home page
</commit_message>
<xml_diff>
--- a/presentations_and_documents/FIT/fit_paper.docx
+++ b/presentations_and_documents/FIT/fit_paper.docx
@@ -265,7 +265,10 @@
         <w:t>his</w:t>
       </w:r>
       <w:r>
-        <w:t xml:space="preserve"> thesis, we put an effort to suggest</w:t>
+        <w:t xml:space="preserve"> paper</w:t>
+      </w:r>
+      <w:r>
+        <w:t>, we put an effort to suggest</w:t>
       </w:r>
       <w:r>
         <w:t xml:space="preserve"> a prototype </w:t>
@@ -340,7 +343,33 @@
         <w:pStyle w:val="BodyText"/>
       </w:pPr>
       <w:r>
-        <w:t>It will be added at the end.</w:t>
+        <w:t xml:space="preserve">Degree records are not exchanged digitally in Pakistan at this point in time. This causes delays in the process of verification of degrees. However, there is a central accreditation authority called Higher Education Commission (HEC) which is responsible for accreditation of universities and it also attests the degree documents but verification is only performed by the degree issuing authority, the university. </w:t>
+      </w:r>
+    </w:p>
+    <w:p>
+      <w:pPr>
+        <w:pStyle w:val="BodyText"/>
+      </w:pPr>
+      <w:r>
+        <w:t>This paper digs into the currently adopted solutions, standards and the new research and suggests a prototype infrastructure including data format and the architecture to exchange degree records digitally. For making it successful, our proposed infrastructure should be less error prone and easy to implement. To achieve this goal, we</w:t>
+      </w:r>
+      <w:r>
+        <w:t xml:space="preserve"> suggest a mapping tool</w:t>
+      </w:r>
+      <w:r>
+        <w:t xml:space="preserve"> which se</w:t>
+      </w:r>
+      <w:r>
+        <w:t>mi-automatically maps universities’</w:t>
+      </w:r>
+      <w:r>
+        <w:t xml:space="preserve"> datasets to our proposed standard</w:t>
+      </w:r>
+      <w:r>
+        <w:t xml:space="preserve"> and creates web-services to access their data</w:t>
+      </w:r>
+      <w:r>
+        <w:t>.</w:t>
       </w:r>
     </w:p>
     <w:p>
@@ -400,6 +429,7 @@
           <w:id w:val="-1959250349"/>
           <w:citation/>
         </w:sdtPr>
+        <w:sdtEndPr/>
         <w:sdtContent>
           <w:r>
             <w:fldChar w:fldCharType="begin"/>
@@ -485,7 +515,11 @@
         <w:t>Europe</w:t>
       </w:r>
       <w:r>
-        <w:t xml:space="preserve">. The aim is to promote mobility of workers and learners. This was agreed upon by </w:t>
+        <w:t xml:space="preserve">. The aim is to promote mobility of workers and learners. This was agreed </w:t>
+      </w:r>
+      <w:r>
+        <w:lastRenderedPageBreak/>
+        <w:t xml:space="preserve">upon by </w:t>
       </w:r>
       <w:r>
         <w:t>European</w:t>
@@ -501,6 +535,7 @@
           <w:id w:val="-1678568948"/>
           <w:citation/>
         </w:sdtPr>
+        <w:sdtEndPr/>
         <w:sdtContent>
           <w:r>
             <w:fldChar w:fldCharType="begin"/>
@@ -566,31 +601,226 @@
       <w:pPr>
         <w:jc w:val="both"/>
       </w:pPr>
+      <w:r>
+        <w:t>EQF focuses on learning outcomes instead of focusing on learning inputs. It covers all types of education including vocational, professional, school education and qualifications. It tries to validate formal as well as informal educa</w:t>
+      </w:r>
+      <w:r>
+        <w:t xml:space="preserve">tion.  </w:t>
+      </w:r>
+    </w:p>
+    <w:p/>
+    <w:p>
+      <w:pPr>
+        <w:pStyle w:val="Heading3"/>
+      </w:pPr>
+      <w:r>
+        <w:t>Europass:</w:t>
+      </w:r>
     </w:p>
     <w:p>
       <w:pPr>
         <w:jc w:val="both"/>
       </w:pPr>
+      <w:r>
+        <w:t>It is collection of five documents which intend to ease mobility in European job market. These include the Curriculum Vitae, the Language Passport, the Mobility, the Diploma Supplement, and the Certificate Supplement. One can fill himself the Curriculum Vitae, and the Language Passport but the rest of the documents are issued by the corresponding authorities. It follows a template format system. All documents having same format help to achieve neutrality and transparency while presenting one’s skills.</w:t>
+      </w:r>
     </w:p>
     <w:p>
       <w:pPr>
         <w:jc w:val="both"/>
       </w:pPr>
-      <w:r>
-        <w:lastRenderedPageBreak/>
-        <w:t>EQF focuses on learning outcomes instead of focusing on learning inputs. It covers all types of education including vocational, professional, school education and qualifications. It tries to validate formal as well as informal educa</w:t>
-      </w:r>
-      <w:r>
-        <w:t xml:space="preserve">tion.  </w:t>
+    </w:p>
+    <w:p>
+      <w:pPr>
+        <w:jc w:val="both"/>
+      </w:pPr>
+      <w:r>
+        <w:t xml:space="preserve">The motto as mentioned on the </w:t>
+      </w:r>
+      <w:proofErr w:type="spellStart"/>
+      <w:r>
+        <w:t>E</w:t>
+      </w:r>
+      <w:r>
+        <w:t>uropass</w:t>
+      </w:r>
+      <w:proofErr w:type="spellEnd"/>
+      <w:r>
+        <w:t xml:space="preserve"> website’s homepage is as follows;</w:t>
+      </w:r>
+    </w:p>
+    <w:p>
+      <w:r>
+        <w:t>“Five documents to make your skills and qualifications clearly and easily understood in Europe”</w:t>
       </w:r>
     </w:p>
     <w:p/>
     <w:p>
       <w:pPr>
+        <w:jc w:val="both"/>
+      </w:pPr>
+      <w:proofErr w:type="spellStart"/>
+      <w:r>
+        <w:t>Europass</w:t>
+      </w:r>
+      <w:proofErr w:type="spellEnd"/>
+      <w:r>
+        <w:t xml:space="preserve"> has defined XML schemas for CV and Language Passport. The documents can be exported in XML format when created on </w:t>
+      </w:r>
+      <w:proofErr w:type="spellStart"/>
+      <w:r>
+        <w:t>Europass</w:t>
+      </w:r>
+      <w:proofErr w:type="spellEnd"/>
+      <w:r>
+        <w:t xml:space="preserve">. These exported XML documents can be imported to </w:t>
+      </w:r>
+      <w:proofErr w:type="spellStart"/>
+      <w:r>
+        <w:t>Europass</w:t>
+      </w:r>
+      <w:proofErr w:type="spellEnd"/>
+      <w:r>
+        <w:t xml:space="preserve"> and converted to HTML, PDF, Microsoft Word or ODT templates. </w:t>
+      </w:r>
+    </w:p>
+    <w:p>
+      <w:pPr>
+        <w:jc w:val="both"/>
+      </w:pPr>
+    </w:p>
+    <w:p>
+      <w:pPr>
+        <w:jc w:val="both"/>
+      </w:pPr>
+      <w:proofErr w:type="spellStart"/>
+      <w:r>
+        <w:t>Europass</w:t>
+      </w:r>
+      <w:proofErr w:type="spellEnd"/>
+      <w:r>
+        <w:t xml:space="preserve"> specifies JSON schema according to Internet Engineering Task Force’s JSON specifications</w:t>
+      </w:r>
+      <w:r>
+        <w:t xml:space="preserve"> draft</w:t>
+      </w:r>
+      <w:r>
+        <w:t xml:space="preserve">. The </w:t>
+      </w:r>
+      <w:proofErr w:type="spellStart"/>
+      <w:r>
+        <w:t>europass</w:t>
+      </w:r>
+      <w:proofErr w:type="spellEnd"/>
+      <w:r>
+        <w:t xml:space="preserve"> JSON vocabulary is close and similar to </w:t>
+      </w:r>
+      <w:proofErr w:type="spellStart"/>
+      <w:r>
+        <w:t>europass</w:t>
+      </w:r>
+      <w:proofErr w:type="spellEnd"/>
+      <w:r>
+        <w:t xml:space="preserve"> XML schema. The JSON objects for </w:t>
+      </w:r>
+      <w:proofErr w:type="spellStart"/>
+      <w:r>
+        <w:t>europass</w:t>
+      </w:r>
+      <w:proofErr w:type="spellEnd"/>
+      <w:r>
+        <w:t xml:space="preserve"> documents (CV and Language Passport) can be validated using</w:t>
+      </w:r>
+      <w:r>
+        <w:t xml:space="preserve"> </w:t>
+      </w:r>
+      <w:proofErr w:type="spellStart"/>
+      <w:r>
+        <w:t>Europass</w:t>
+      </w:r>
+      <w:proofErr w:type="spellEnd"/>
+      <w:r>
+        <w:t xml:space="preserve"> JSON validator.</w:t>
+      </w:r>
+    </w:p>
+    <w:p/>
+    <w:p>
+      <w:pPr>
+        <w:jc w:val="both"/>
+      </w:pPr>
+      <w:r>
+        <w:t xml:space="preserve">All these documents have some common XML schema attributes which describe document type, printed preferences. </w:t>
+      </w:r>
+    </w:p>
+    <w:p>
+      <w:pPr>
+        <w:jc w:val="both"/>
+      </w:pPr>
+    </w:p>
+    <w:p>
+      <w:pPr>
+        <w:jc w:val="both"/>
+      </w:pPr>
+      <w:proofErr w:type="spellStart"/>
+      <w:r>
+        <w:t>Europass</w:t>
+      </w:r>
+      <w:proofErr w:type="spellEnd"/>
+      <w:r>
+        <w:t xml:space="preserve"> does not explain details related to degrees or educational certificates in XML certificate.</w:t>
+      </w:r>
+    </w:p>
+    <w:p>
+      <w:pPr>
+        <w:jc w:val="both"/>
+      </w:pPr>
+    </w:p>
+    <w:p>
+      <w:pPr>
+        <w:pStyle w:val="Heading4"/>
+      </w:pPr>
+      <w:r>
+        <w:t xml:space="preserve">ECV: </w:t>
+      </w:r>
+      <w:r>
+        <w:rPr>
+          <w:i w:val="0"/>
+        </w:rPr>
+        <w:t>Europass Curriculum Vitae is a template which one can create online and it can be exported in xml format. The ECV XML schema contains vocabularies related to document type, printing preferences, personal details, contact details, skills, and educational degrees and institutes. The XML vocabulary related to degree details is very little only to cover the scope of a CV.</w:t>
+      </w:r>
+    </w:p>
+    <w:p>
+      <w:pPr>
+        <w:jc w:val="both"/>
+      </w:pPr>
+    </w:p>
+    <w:p>
+      <w:pPr>
+        <w:pStyle w:val="Heading4"/>
+        <w:rPr>
+          <w:i w:val="0"/>
+        </w:rPr>
+      </w:pPr>
+      <w:r>
+        <w:t xml:space="preserve">ELP: </w:t>
+      </w:r>
+      <w:r>
+        <w:rPr>
+          <w:i w:val="0"/>
+        </w:rPr>
+        <w:t>Europass Language Passport is a template. One can create it online and export it in europass xml format. It contains XML vocabulary related to language skills and the scale of six values to score proficiency.</w:t>
+      </w:r>
+    </w:p>
+    <w:p/>
+    <w:p>
+      <w:pPr>
         <w:pStyle w:val="Heading3"/>
       </w:pPr>
       <w:r>
-        <w:t>Europass:</w:t>
+        <w:t>Schema for Academia</w:t>
+      </w:r>
+      <w:r>
+        <w:t>:</w:t>
       </w:r>
     </w:p>
     <w:p>
@@ -598,7 +828,22 @@
         <w:jc w:val="both"/>
       </w:pPr>
       <w:r>
-        <w:t>It is collection of five documents which intend to ease mobility in European job market. These include the Curriculum Vitae, the Language Passport, the Mobility, the Diploma Supplement, and the Certificate Supplement. One can fill himself the Curriculum Vitae, and the Language Passport but the rest of the documents are issued by the corresponding authorities. It follows a template format system. All documents having same format help to achieve neutrality and transparency while presenting one’s skills.</w:t>
+        <w:t>Schema for Academia</w:t>
+      </w:r>
+      <w:r>
+        <w:t xml:space="preserve"> (S</w:t>
+      </w:r>
+      <w:r>
+        <w:t>C</w:t>
+      </w:r>
+      <w:r>
+        <w:t>HAC)</w:t>
+      </w:r>
+      <w:r>
+        <w:t xml:space="preserve"> describes vocabulary related degrees and courses. The schema is written for LDAP (Lightweight Directory Access Protocol). It aims at promoting a common framework to inter-exchange data between educational institutes. It defines attributes that describe individuals and their LDAP profile</w:t>
+      </w:r>
+      <w:r>
+        <w:t>.</w:t>
       </w:r>
     </w:p>
     <w:p>
@@ -608,175 +853,26 @@
     </w:p>
     <w:p>
       <w:pPr>
+        <w:pStyle w:val="Heading3"/>
+      </w:pPr>
+      <w:r>
+        <w:t>Dublin Core:</w:t>
+      </w:r>
+    </w:p>
+    <w:p>
+      <w:pPr>
         <w:jc w:val="both"/>
       </w:pPr>
       <w:r>
-        <w:t>The motto as mentioned on the E</w:t>
-      </w:r>
-      <w:r>
-        <w:t>uropass website’s homepage is as follows;</w:t>
-      </w:r>
-    </w:p>
-    <w:p>
-      <w:r>
-        <w:t>“Five documents to make your skills and qualifications clearly and easily understood in Europe”</w:t>
-      </w:r>
-    </w:p>
-    <w:p/>
-    <w:p>
-      <w:pPr>
-        <w:jc w:val="both"/>
-      </w:pPr>
-      <w:r>
-        <w:t xml:space="preserve">Europass has defined XML schemas for CV and Language Passport. The documents can be exported in XML format when created on Europass. These exported XML documents can be imported to Europass and converted to HTML, PDF, Microsoft Word or ODT templates. </w:t>
-      </w:r>
-    </w:p>
-    <w:p>
-      <w:pPr>
-        <w:jc w:val="both"/>
-      </w:pPr>
-    </w:p>
-    <w:p>
-      <w:pPr>
-        <w:jc w:val="both"/>
-      </w:pPr>
-      <w:r>
-        <w:t>Europass specifies JSON schema according to Internet Engineering Task Force’s JSON specifications</w:t>
-      </w:r>
-      <w:r>
-        <w:t xml:space="preserve"> draft</w:t>
-      </w:r>
-      <w:r>
-        <w:t>. The europass JSON vocabulary is close and similar to europass XML schema. The JSON objects for europass documents (CV and Language Passport) can be validated using</w:t>
-      </w:r>
-      <w:r>
-        <w:t xml:space="preserve"> Europass JSON validator.</w:t>
-      </w:r>
-    </w:p>
-    <w:p/>
-    <w:p>
-      <w:pPr>
-        <w:jc w:val="both"/>
-      </w:pPr>
-      <w:r>
-        <w:t xml:space="preserve">All these documents have some common XML schema attributes which describe document type, printed preferences. </w:t>
-      </w:r>
-    </w:p>
-    <w:p>
-      <w:pPr>
-        <w:jc w:val="both"/>
-      </w:pPr>
-    </w:p>
-    <w:p>
-      <w:pPr>
-        <w:jc w:val="both"/>
-      </w:pPr>
-      <w:r>
-        <w:t>Europass does not explain details related to degrees or educational certificates in XML certificate.</w:t>
-      </w:r>
-    </w:p>
-    <w:p>
-      <w:pPr>
-        <w:jc w:val="both"/>
-      </w:pPr>
-    </w:p>
-    <w:p>
-      <w:pPr>
-        <w:pStyle w:val="Heading4"/>
-      </w:pPr>
-      <w:r>
-        <w:t xml:space="preserve">ECV: </w:t>
-      </w:r>
-      <w:r>
-        <w:rPr>
-          <w:i w:val="0"/>
-        </w:rPr>
-        <w:t xml:space="preserve">Europass Curriculum Vitae is a template which one can create online and it can be exported in xml format. The ECV XML schema contains vocabularies related to document type, printing preferences, personal details, contact details, skills, and educational degrees and institutes. The </w:t>
-      </w:r>
-      <w:r>
-        <w:rPr>
-          <w:i w:val="0"/>
-        </w:rPr>
-        <w:lastRenderedPageBreak/>
-        <w:t>XML vocabulary related to degree details is very little only to cover the scope of a CV.</w:t>
-      </w:r>
-    </w:p>
-    <w:p>
-      <w:pPr>
-        <w:jc w:val="both"/>
-      </w:pPr>
-    </w:p>
-    <w:p>
-      <w:pPr>
-        <w:pStyle w:val="Heading4"/>
-        <w:rPr>
-          <w:i w:val="0"/>
-        </w:rPr>
-      </w:pPr>
-      <w:r>
-        <w:t xml:space="preserve">ELP: </w:t>
-      </w:r>
-      <w:r>
-        <w:rPr>
-          <w:i w:val="0"/>
-        </w:rPr>
-        <w:t>Europass Language Passport is a template. One can create it online and export it in europass xml format. It contains XML vocabulary related to language skills and the scale of six values to score proficiency.</w:t>
-      </w:r>
-    </w:p>
-    <w:p/>
-    <w:p>
-      <w:pPr>
-        <w:pStyle w:val="Heading3"/>
-      </w:pPr>
-      <w:r>
-        <w:t>Schema for Academia</w:t>
-      </w:r>
-      <w:r>
-        <w:t>:</w:t>
-      </w:r>
-    </w:p>
-    <w:p>
-      <w:pPr>
-        <w:jc w:val="both"/>
-      </w:pPr>
-      <w:r>
-        <w:t>Schema for Academia</w:t>
-      </w:r>
-      <w:r>
-        <w:t xml:space="preserve"> (S</w:t>
-      </w:r>
-      <w:r>
-        <w:t>C</w:t>
-      </w:r>
-      <w:r>
-        <w:t>HAC)</w:t>
-      </w:r>
-      <w:r>
-        <w:t xml:space="preserve"> describes vocabulary related degrees and courses. The schema is written for LDAP (Lightweight Directory Access Protocol). It aims at promoting a common framework to inter-exchange data between educational institutes. It defines attributes that describe individuals and their LDAP profile</w:t>
-      </w:r>
-      <w:r>
-        <w:t>.</w:t>
-      </w:r>
-    </w:p>
-    <w:p>
-      <w:pPr>
-        <w:jc w:val="both"/>
-      </w:pPr>
-    </w:p>
-    <w:p>
-      <w:pPr>
-        <w:pStyle w:val="Heading3"/>
-      </w:pPr>
-      <w:r>
-        <w:t>Dublin Core:</w:t>
-      </w:r>
-    </w:p>
-    <w:p>
-      <w:pPr>
-        <w:jc w:val="both"/>
-      </w:pPr>
-      <w:r>
-        <w:t>The Dublin core is a simple meta-data standard consisting of set of elements to describe information resources on the network. There are two type of elements; simple and qualifiers. It has 15 simple elements and qualifiers which have additional three elements namely Audience, Provenance and RightsHolder. Qualifiers help in resource discovery.</w:t>
+        <w:t xml:space="preserve">The Dublin core is a simple meta-data standard consisting of set of elements to describe information resources on the network. There are two type of elements; simple and qualifiers. It has 15 simple elements and qualifiers which have additional three elements namely Audience, Provenance and </w:t>
+      </w:r>
+      <w:proofErr w:type="spellStart"/>
+      <w:r>
+        <w:t>RightsHolder</w:t>
+      </w:r>
+      <w:proofErr w:type="spellEnd"/>
+      <w:r>
+        <w:t>. Qualifiers help in resource discovery.</w:t>
       </w:r>
     </w:p>
     <w:p>
@@ -843,6 +939,7 @@
           <w:id w:val="1262034883"/>
           <w:citation/>
         </w:sdtPr>
+        <w:sdtEndPr/>
         <w:sdtContent>
           <w:r>
             <w:fldChar w:fldCharType="begin"/>
@@ -896,7 +993,15 @@
         <w:jc w:val="both"/>
       </w:pPr>
       <w:r>
-        <w:t>The Mobility is peer to peer like architecture. Nodes exchange data using SOAP base web service. Other web services like XML-RPC and REST were not used due to their limitations. XML-RPC not have developer defined data-types and character set. REST does not imposes a standard specification, instead it follows set of rules and is used for speedy development of web service interface.</w:t>
+        <w:t xml:space="preserve">The Mobility is peer to peer like architecture. Nodes exchange data using SOAP base web service. Other web services like XML-RPC and REST were not used due to their limitations. XML-RPC not have developer defined data-types and character set. REST does not </w:t>
+      </w:r>
+      <w:proofErr w:type="gramStart"/>
+      <w:r>
+        <w:t>imposes</w:t>
+      </w:r>
+      <w:proofErr w:type="gramEnd"/>
+      <w:r>
+        <w:t xml:space="preserve"> a standard specification, instead it follows set of rules and is used for speedy development of web service interface.</w:t>
       </w:r>
     </w:p>
     <w:p>
@@ -958,9 +1063,21 @@
       <w:pPr>
         <w:jc w:val="both"/>
       </w:pPr>
-      <w:r>
-        <w:lastRenderedPageBreak/>
-        <w:t xml:space="preserve">Nagrozki proposed a new standard, defined its vocabulary re-using ideas taken from SCHAC to leverage ISO and RFC rules. Some like grade, credits were taken in inspiration from Eropass Mobility.  </w:t>
+      <w:proofErr w:type="spellStart"/>
+      <w:r>
+        <w:t>Nagrozki</w:t>
+      </w:r>
+      <w:proofErr w:type="spellEnd"/>
+      <w:r>
+        <w:t xml:space="preserve"> proposed a new standard, defined its vocabulary re-using ideas taken from SCHAC to leverage ISO and RFC rules. Some like grade, credits were taken in inspiration from </w:t>
+      </w:r>
+      <w:proofErr w:type="spellStart"/>
+      <w:r>
+        <w:t>Eropass</w:t>
+      </w:r>
+      <w:proofErr w:type="spellEnd"/>
+      <w:r>
+        <w:t xml:space="preserve"> Mobility.  </w:t>
       </w:r>
     </w:p>
     <w:p>
@@ -972,8 +1089,13 @@
       <w:pPr>
         <w:jc w:val="both"/>
       </w:pPr>
-      <w:r>
-        <w:t>Although The Mobility project was started by MUCI and CINECA, two European Higher Education Consortia. Many universities consortia, individual universities and companies joined in later on.</w:t>
+      <w:proofErr w:type="gramStart"/>
+      <w:r>
+        <w:t>Although The Mobility project was started by MUCI and CINECA, two European Higher Education Consortia.</w:t>
+      </w:r>
+      <w:proofErr w:type="gramEnd"/>
+      <w:r>
+        <w:t xml:space="preserve"> Many universities consortia, individual universities and companies joined in later on.</w:t>
       </w:r>
     </w:p>
     <w:p>
@@ -1006,7 +1128,23 @@
         <w:t>The Mobility</w:t>
       </w:r>
       <w:r>
-        <w:t>. Nagrozki’s system used SOAP web service for data exchange. Karol created a RESTful implementation of the Mobility. The Mobility lacked data model. In The REST Mobility</w:t>
+        <w:t xml:space="preserve">. </w:t>
+      </w:r>
+      <w:proofErr w:type="spellStart"/>
+      <w:r>
+        <w:t>Nagrozki’s</w:t>
+      </w:r>
+      <w:proofErr w:type="spellEnd"/>
+      <w:r>
+        <w:t xml:space="preserve"> system used SOAP web service for data exchange. Karol created a </w:t>
+      </w:r>
+      <w:proofErr w:type="spellStart"/>
+      <w:r>
+        <w:t>RESTful</w:t>
+      </w:r>
+      <w:proofErr w:type="spellEnd"/>
+      <w:r>
+        <w:t xml:space="preserve"> implementation of the Mobility. The Mobility lacked data model. In The REST Mobility</w:t>
       </w:r>
       <w:r>
         <w:t xml:space="preserve"> </w:t>
@@ -1016,6 +1154,7 @@
           <w:id w:val="-1124990021"/>
           <w:citation/>
         </w:sdtPr>
+        <w:sdtEndPr/>
         <w:sdtContent>
           <w:r>
             <w:fldChar w:fldCharType="begin"/>
@@ -1096,6 +1235,7 @@
           <w:id w:val="2073306489"/>
           <w:citation/>
         </w:sdtPr>
+        <w:sdtEndPr/>
         <w:sdtContent>
           <w:r>
             <w:fldChar w:fldCharType="begin"/>
@@ -1165,8 +1305,6 @@
       <w:r>
         <w:t>f</w:t>
       </w:r>
-      <w:bookmarkStart w:id="0" w:name="_GoBack"/>
-      <w:bookmarkEnd w:id="0"/>
       <w:r>
         <w:t xml:space="preserve"> creating mappings between these frameworks and stores the mappings in the database. </w:t>
       </w:r>
@@ -1189,27 +1327,37 @@
         <w:pStyle w:val="BodyText"/>
       </w:pPr>
       <w:r>
-        <w:t>Current Problems:</w:t>
-      </w:r>
-    </w:p>
-    <w:p>
-      <w:pPr>
-        <w:pStyle w:val="BodyText"/>
-        <w:numPr>
-          <w:ilvl w:val="0"/>
-          <w:numId w:val="20"/>
-        </w:numPr>
-      </w:pPr>
-      <w:r>
         <w:t>Degrees are attested without any data, but by analyzing the certificates and signatures only.</w:t>
       </w:r>
+      <w:r>
+        <w:t xml:space="preserve"> The standards we discussed in the literature review do not fulfill all the requiremen</w:t>
+      </w:r>
+      <w:r>
+        <w:t>ts of what we need in Pakistan. The Mobility Project fulfills many problems but not support some unique features like it do not supports the 2-year academic length degree documents.</w:t>
+      </w:r>
+      <w:r>
+        <w:t xml:space="preserve"> So, we need a new </w:t>
+      </w:r>
+      <w:r>
+        <w:t>standard</w:t>
+      </w:r>
+      <w:r>
+        <w:t xml:space="preserve"> and architecture</w:t>
+      </w:r>
+      <w:r>
+        <w:t xml:space="preserve"> which fulfill our needs.</w:t>
+      </w:r>
     </w:p>
     <w:p>
       <w:pPr>
         <w:pStyle w:val="Heading1"/>
       </w:pPr>
       <w:r>
-        <w:t>Proposed Framework</w:t>
+        <w:lastRenderedPageBreak/>
+        <w:t xml:space="preserve">Proposed </w:t>
+      </w:r>
+      <w:r>
+        <w:t>Insfrastructure</w:t>
       </w:r>
     </w:p>
     <w:p>
@@ -1300,7 +1448,6 @@
         <w:pStyle w:val="BodyText"/>
       </w:pPr>
       <w:r>
-        <w:lastRenderedPageBreak/>
         <w:t xml:space="preserve">We suggest student exchange system will have distributed architecture. Each university has its own data and signs agreements </w:t>
       </w:r>
       <w:r>
@@ -1429,21 +1576,107 @@
         <w:t>: Nodes Interaction Diagram</w:t>
       </w:r>
     </w:p>
+    <w:p>
+      <w:pPr>
+        <w:jc w:val="both"/>
+      </w:pPr>
+    </w:p>
+    <w:p>
+      <w:pPr>
+        <w:jc w:val="both"/>
+      </w:pPr>
+      <w:r>
+        <w:t>In our proposed architecture, data is owned by the each provider node itself. So, it needs to create a SOAP based web-service in accordance with our proposed standard.</w:t>
+      </w:r>
+      <w:r>
+        <w:t xml:space="preserve"> </w:t>
+      </w:r>
+      <w:r>
+        <w:t xml:space="preserve">This is very time consuming, error prone and effort driven task. To ease this process, we proposed </w:t>
+      </w:r>
+      <w:r>
+        <w:t>a</w:t>
+      </w:r>
+      <w:r>
+        <w:t xml:space="preserve"> </w:t>
+      </w:r>
+      <w:r>
+        <w:t>“</w:t>
+      </w:r>
+      <w:proofErr w:type="spellStart"/>
+      <w:r>
+        <w:t>MapperTool</w:t>
+      </w:r>
+      <w:proofErr w:type="spellEnd"/>
+      <w:r>
+        <w:t>”</w:t>
+      </w:r>
+      <w:r>
+        <w:t>. It creates mappings between university data-sets and X</w:t>
+      </w:r>
+      <w:r>
+        <w:t>ML tags and takes care of data marshaling</w:t>
+      </w:r>
+      <w:r>
+        <w:t>.</w:t>
+      </w:r>
+      <w:r>
+        <w:t xml:space="preserve"> </w:t>
+      </w:r>
+      <w:r>
+        <w:t>The mapper runs a wizard and stores mappings in the form of JSON on the disk. At the end</w:t>
+      </w:r>
+      <w:proofErr w:type="gramStart"/>
+      <w:r>
+        <w:t>;8</w:t>
+      </w:r>
+      <w:proofErr w:type="gramEnd"/>
+      <w:r>
+        <w:t xml:space="preserve"> of the wizard, it returns a web-service URL. The web-service uses these mappings to access</w:t>
+      </w:r>
+      <w:r>
+        <w:t xml:space="preserve"> data in the university database</w:t>
+      </w:r>
+      <w:r>
+        <w:t xml:space="preserve">. </w:t>
+      </w:r>
+    </w:p>
+    <w:p>
+      <w:pPr>
+        <w:pStyle w:val="Heading1"/>
+      </w:pPr>
+      <w:r>
+        <w:t>Validation</w:t>
+      </w:r>
+      <w:bookmarkStart w:id="0" w:name="_GoBack"/>
+      <w:bookmarkEnd w:id="0"/>
+    </w:p>
+    <w:p>
+      <w:pPr>
+        <w:pStyle w:val="Heading2"/>
+      </w:pPr>
+      <w:r>
+        <w:t>Business Process</w:t>
+      </w:r>
+    </w:p>
+    <w:p>
+      <w:pPr>
+        <w:jc w:val="both"/>
+      </w:pPr>
+      <w:r>
+        <w:t>There are many universities. For two universities to exchange data, they have to create an agreement first. The agreement will have the list of documents for which data exchange is available and exch</w:t>
+      </w:r>
+      <w:r>
+        <w:t>ange secrets will be generated.</w:t>
+      </w:r>
+    </w:p>
     <w:p/>
     <w:p>
       <w:pPr>
-        <w:pStyle w:val="Heading1"/>
-      </w:pPr>
-      <w:r>
-        <w:t>Validation</w:t>
-      </w:r>
-    </w:p>
-    <w:p>
-      <w:pPr>
-        <w:pStyle w:val="Heading2"/>
-      </w:pPr>
-      <w:r>
-        <w:t>Business Process</w:t>
+        <w:pStyle w:val="Heading3"/>
+      </w:pPr>
+      <w:r>
+        <w:t>Make Agreement:</w:t>
       </w:r>
     </w:p>
     <w:p>
@@ -1451,26 +1684,7 @@
         <w:jc w:val="both"/>
       </w:pPr>
       <w:r>
-        <w:t>There are many universities. For two universities to exchange data, they have to create an agreement first. The agreement will have the list of documents for which data exchange is available and exch</w:t>
-      </w:r>
-      <w:r>
-        <w:t>ange secrets will be generated.</w:t>
-      </w:r>
-    </w:p>
-    <w:p/>
-    <w:p>
-      <w:pPr>
-        <w:pStyle w:val="Heading3"/>
-      </w:pPr>
-      <w:r>
-        <w:t>Make Agreement:</w:t>
-      </w:r>
-    </w:p>
-    <w:p>
-      <w:pPr>
-        <w:jc w:val="both"/>
-      </w:pPr>
-      <w:r>
+        <w:lastRenderedPageBreak/>
         <w:t xml:space="preserve">For a university to be part of the system, it has to sign an agreement with the HEC. </w:t>
       </w:r>
       <w:r>
@@ -1633,7 +1847,6 @@
         <w:rPr>
           <w:noProof/>
         </w:rPr>
-        <w:lastRenderedPageBreak/>
         <w:drawing>
           <wp:inline distT="0" distB="0" distL="0" distR="0">
             <wp:extent cx="3051810" cy="1626870"/>
@@ -1896,10 +2109,19 @@
         <w:jc w:val="both"/>
       </w:pPr>
       <w:r>
+        <w:lastRenderedPageBreak/>
         <w:t xml:space="preserve">To validate a student record, the requester selects </w:t>
       </w:r>
       <w:r>
-        <w:t xml:space="preserve">the university and </w:t>
+        <w:t>the</w:t>
+      </w:r>
+      <w:proofErr w:type="gramStart"/>
+      <w:r>
+        <w:t>;2</w:t>
+      </w:r>
+      <w:proofErr w:type="gramEnd"/>
+      <w:r>
+        <w:t xml:space="preserve"> university and </w:t>
       </w:r>
       <w:r>
         <w:t>it provides the search criteria</w:t>
@@ -1915,6 +2137,11 @@
       <w:pPr>
         <w:jc w:val="both"/>
       </w:pPr>
+      <w:proofErr w:type="gramStart"/>
+      <w:r>
+        <w:t>;8</w:t>
+      </w:r>
+      <w:proofErr w:type="gramEnd"/>
     </w:p>
     <w:p>
       <w:pPr>
@@ -2063,11 +2290,7 @@
         <w:t xml:space="preserve">requester </w:t>
       </w:r>
       <w:r>
-        <w:t xml:space="preserve">and the </w:t>
-      </w:r>
-      <w:r>
-        <w:lastRenderedPageBreak/>
-        <w:t>rest will be</w:t>
+        <w:t>and the rest will be</w:t>
       </w:r>
       <w:r>
         <w:t xml:space="preserve"> provider of data. The circles/nodes in the figure below </w:t>
@@ -2173,7 +2396,15 @@
         <w:jc w:val="both"/>
       </w:pPr>
       <w:r>
-        <w:t xml:space="preserve">Now we need to decide how these nodes will exchange data. Which protocol will be used for data exchange. There are some choices to be made at this point. We will be using web services for exchanging data as they provide a high abstraction from network issues and use well known standards like XML over HTTP. There are some XML based data exchange protocols on web. These are XML-RPC, SOAP, and REST. </w:t>
+        <w:t xml:space="preserve">Now we need to decide how these nodes will exchange data. Which protocol will be used for data </w:t>
+      </w:r>
+      <w:proofErr w:type="gramStart"/>
+      <w:r>
+        <w:t>exchange.</w:t>
+      </w:r>
+      <w:proofErr w:type="gramEnd"/>
+      <w:r>
+        <w:t xml:space="preserve"> There are some choices to be made at this point. We will be using web services for exchanging data as they provide a high abstraction from network issues and use well known standards like XML over HTTP. There are some XML based data exchange protocols on web. These are XML-RPC, SOAP, and REST. </w:t>
       </w:r>
     </w:p>
     <w:p>
@@ -2195,7 +2426,19 @@
         <w:jc w:val="both"/>
       </w:pPr>
       <w:r>
-        <w:t xml:space="preserve">The number of universities can increase when agreements are signed with new universities for exchange data. The web service URLs need to be saved so that requester can retrieve this URL and request that university. This can be achieved by developing a custom system or using UDDI. </w:t>
+        <w:t>The number of universities can increase when agreements are signed with new universities for exchange data. The web service URLs need to be saved so that requester can retrieve</w:t>
+      </w:r>
+      <w:proofErr w:type="gramStart"/>
+      <w:r>
+        <w:t>;2</w:t>
+      </w:r>
+      <w:proofErr w:type="gramEnd"/>
+      <w:r>
+        <w:t xml:space="preserve"> </w:t>
+      </w:r>
+      <w:r>
+        <w:lastRenderedPageBreak/>
+        <w:t xml:space="preserve">this URL and request that university. This can be achieved by developing a custom system or using UDDI. </w:t>
       </w:r>
     </w:p>
     <w:p>
@@ -2326,7 +2569,6 @@
         <w:pStyle w:val="Heading2"/>
       </w:pPr>
       <w:r>
-        <w:lastRenderedPageBreak/>
         <w:t>Implementation</w:t>
       </w:r>
     </w:p>
@@ -2517,7 +2759,10 @@
         <w:jc w:val="both"/>
       </w:pPr>
       <w:r>
-        <w:t>This is to be added at the end.</w:t>
+        <w:t>Th</w:t>
+      </w:r>
+      <w:r>
+        <w:t>e proposed infrastructure enables degree issuing authorities to exchange data with other organizations while maintaining the ownership and control of their own data. This automatically builds trust in the system. It is anticipated that this infrastructure and the mapping tool will be useful assets for HEC, educational institutes and the people.</w:t>
       </w:r>
     </w:p>
     <w:sdt>
@@ -2635,7 +2880,14 @@
                       <w:rPr>
                         <w:noProof/>
                       </w:rPr>
-                      <w:t xml:space="preserve">P. Pouyioutas, H. Gjermundrod, and M. Michael, "MAPQFTOOL: A software tool to support national qualifications frameworks," </w:t>
+                      <w:t xml:space="preserve">P. Pouyioutas, H. Gjermundrod, and M. Michael, "MAPQFTOOL: A software tool to support national </w:t>
+                    </w:r>
+                    <w:r>
+                      <w:rPr>
+                        <w:noProof/>
+                      </w:rPr>
+                      <w:lastRenderedPageBreak/>
+                      <w:t xml:space="preserve">qualifications frameworks," </w:t>
                     </w:r>
                     <w:r>
                       <w:rPr>
@@ -2677,6 +2929,7 @@
                       <w:rPr>
                         <w:noProof/>
                       </w:rPr>
+                      <w:lastRenderedPageBreak/>
                       <w:t>[2]</w:t>
                     </w:r>
                     <w:bookmarkEnd w:id="1"/>
@@ -2812,7 +3065,14 @@
                       <w:rPr>
                         <w:noProof/>
                       </w:rPr>
-                      <w:t>Karol Kanski, "Integration of Services in the Mobility Project," Institute of Informatics, University of Warsaw, Warsaw, Master's Thesis 2011.</w:t>
+                      <w:t xml:space="preserve">Karol Kanski, "Integration of Services in the Mobility Project," Institute of Informatics, University of Warsaw, </w:t>
+                    </w:r>
+                    <w:r>
+                      <w:rPr>
+                        <w:noProof/>
+                      </w:rPr>
+                      <w:lastRenderedPageBreak/>
+                      <w:t>Warsaw, Master's Thesis 2011.</w:t>
                     </w:r>
                   </w:p>
                 </w:tc>
@@ -6932,7 +7192,7 @@
 </file>
 
 <file path=customXml/itemProps1.xml><?xml version="1.0" encoding="utf-8"?>
-<ds:datastoreItem xmlns:ds="http://schemas.openxmlformats.org/officeDocument/2006/customXml" ds:itemID="{17759F64-838E-419C-A7E5-FC2BE825647E}">
+<ds:datastoreItem xmlns:ds="http://schemas.openxmlformats.org/officeDocument/2006/customXml" ds:itemID="{D7D98E37-F38C-4CE0-99A3-46BC29255C21}">
   <ds:schemaRefs>
     <ds:schemaRef ds:uri="http://schemas.openxmlformats.org/officeDocument/2006/bibliography"/>
   </ds:schemaRefs>

</xml_diff>